<commit_message>
a small remark in Explanation.docx
</commit_message>
<xml_diff>
--- a/Explanation.docx
+++ b/Explanation.docx
@@ -240,17 +240,8 @@
         <w:rPr>
           <w:rFonts w:ascii="Arial" w:hAnsi="Arial" w:cs="Arial"/>
         </w:rPr>
-        <w:t>Tae Yoon ...</w:t>
+        <w:t>Tae Yoon Lee 38321127</w:t>
       </w:r>
-    </w:p>
-    <w:p>
-      <w:pPr>
-        <w:rPr>
-          <w:rFonts w:ascii="Arial" w:hAnsi="Arial" w:cs="Arial"/>
-          <w:sz w:val="28"/>
-          <w:szCs w:val="28"/>
-        </w:rPr>
-      </w:pPr>
       <w:r>
         <w:rPr>
           <w:rFonts w:ascii="Arial" w:hAnsi="Arial" w:cs="Arial"/>
@@ -259,6 +250,13 @@
         </w:rPr>
         <w:br/>
       </w:r>
+    </w:p>
+    <w:p>
+      <w:pPr>
+        <w:rPr>
+          <w:rFonts w:ascii="Arial" w:hAnsi="Arial" w:cs="Arial"/>
+        </w:rPr>
+      </w:pPr>
       <w:r>
         <w:rPr>
           <w:rFonts w:ascii="Arial" w:hAnsi="Arial" w:cs="Arial"/>

</xml_diff>